<commit_message>
test mode buffer reset and data load OK ,erase ok, program clk 信号没了，不知道为什么，待处理 详见 ./doc/测试相关/测试记录.docx
</commit_message>
<xml_diff>
--- a/doc/测试相关/测试记录.docx
+++ b/doc/测试相关/测试记录.docx
@@ -5,12 +5,15 @@
     <w:p>
       <w:pPr>
         <w:spacing w:line="220" w:lineRule="atLeast"/>
-        <w:rPr>
-          <w:rFonts w:hint="eastAsia"/>
-        </w:rPr>
-      </w:pPr>
-      <w:r>
-        <w:t>2018/5/3</w:t>
+      </w:pPr>
+      <w:r>
+        <w:t>2018/5/</w:t>
+      </w:r>
+      <w:r>
+        <w:rPr>
+          <w:rFonts w:hint="eastAsia"/>
+        </w:rPr>
+        <w:t>4</w:t>
       </w:r>
     </w:p>
     <w:p>
@@ -33,25 +36,17 @@
         <w:rPr>
           <w:rFonts w:hint="eastAsia"/>
         </w:rPr>
-        <w:t xml:space="preserve"> buffer reset data load &amp; erase &amp; program</w:t>
-      </w:r>
-    </w:p>
-    <w:p>
-      <w:pPr>
-        <w:spacing w:line="220" w:lineRule="atLeast"/>
-        <w:rPr>
-          <w:rFonts w:hint="eastAsia"/>
-        </w:rPr>
-      </w:pPr>
+        <w:t xml:space="preserve"> buffer reset data load </w:t>
+      </w:r>
       <w:r>
         <w:rPr>
           <w:noProof/>
         </w:rPr>
         <w:drawing>
           <wp:inline distT="0" distB="0" distL="0" distR="0">
-            <wp:extent cx="5274310" cy="2527780"/>
+            <wp:extent cx="5274310" cy="2545554"/>
             <wp:effectExtent l="19050" t="0" r="2540" b="0"/>
-            <wp:docPr id="1" name="图片 1"/>
+            <wp:docPr id="8" name="图片 8"/>
             <wp:cNvGraphicFramePr>
               <a:graphicFrameLocks xmlns:a="http://schemas.openxmlformats.org/drawingml/2006/main" noChangeAspect="1"/>
             </wp:cNvGraphicFramePr>
@@ -59,7 +54,7 @@
               <a:graphicData uri="http://schemas.openxmlformats.org/drawingml/2006/picture">
                 <pic:pic xmlns:pic="http://schemas.openxmlformats.org/drawingml/2006/picture">
                   <pic:nvPicPr>
-                    <pic:cNvPr id="0" name="Picture 1"/>
+                    <pic:cNvPr id="0" name="Picture 8"/>
                     <pic:cNvPicPr>
                       <a:picLocks noChangeAspect="1" noChangeArrowheads="1"/>
                     </pic:cNvPicPr>
@@ -74,7 +69,7 @@
                   <pic:spPr bwMode="auto">
                     <a:xfrm>
                       <a:off x="0" y="0"/>
-                      <a:ext cx="5274310" cy="2527780"/>
+                      <a:ext cx="5274310" cy="2545554"/>
                     </a:xfrm>
                     <a:prstGeom prst="rect">
                       <a:avLst/>
@@ -103,27 +98,13 @@
       </w:pPr>
       <w:r>
         <w:rPr>
-          <w:rFonts w:hint="eastAsia"/>
-        </w:rPr>
-        <w:t>read timing</w:t>
-      </w:r>
-    </w:p>
-    <w:p>
-      <w:pPr>
-        <w:spacing w:line="220" w:lineRule="atLeast"/>
-        <w:rPr>
-          <w:rFonts w:hint="eastAsia"/>
-        </w:rPr>
-      </w:pPr>
-      <w:r>
-        <w:rPr>
           <w:noProof/>
         </w:rPr>
         <w:drawing>
           <wp:inline distT="0" distB="0" distL="0" distR="0">
-            <wp:extent cx="5274310" cy="2319720"/>
+            <wp:extent cx="5274310" cy="2559592"/>
             <wp:effectExtent l="19050" t="0" r="2540" b="0"/>
-            <wp:docPr id="4" name="图片 4"/>
+            <wp:docPr id="11" name="图片 11"/>
             <wp:cNvGraphicFramePr>
               <a:graphicFrameLocks xmlns:a="http://schemas.openxmlformats.org/drawingml/2006/main" noChangeAspect="1"/>
             </wp:cNvGraphicFramePr>
@@ -131,7 +112,7 @@
               <a:graphicData uri="http://schemas.openxmlformats.org/drawingml/2006/picture">
                 <pic:pic xmlns:pic="http://schemas.openxmlformats.org/drawingml/2006/picture">
                   <pic:nvPicPr>
-                    <pic:cNvPr id="0" name="Picture 4"/>
+                    <pic:cNvPr id="0" name="Picture 11"/>
                     <pic:cNvPicPr>
                       <a:picLocks noChangeAspect="1" noChangeArrowheads="1"/>
                     </pic:cNvPicPr>
@@ -146,7 +127,7 @@
                   <pic:spPr bwMode="auto">
                     <a:xfrm>
                       <a:off x="0" y="0"/>
-                      <a:ext cx="5274310" cy="2319720"/>
+                      <a:ext cx="5274310" cy="2559592"/>
                     </a:xfrm>
                     <a:prstGeom prst="rect">
                       <a:avLst/>
@@ -169,19 +150,575 @@
     <w:p>
       <w:pPr>
         <w:spacing w:line="220" w:lineRule="atLeast"/>
-      </w:pPr>
-      <w:r>
-        <w:rPr>
-          <w:rFonts w:hint="eastAsia"/>
+        <w:rPr>
+          <w:rFonts w:hint="eastAsia"/>
+        </w:rPr>
+      </w:pPr>
+      <w:r>
+        <w:rPr>
+          <w:noProof/>
+        </w:rPr>
+        <w:drawing>
+          <wp:inline distT="0" distB="0" distL="0" distR="0">
+            <wp:extent cx="5274310" cy="2576725"/>
+            <wp:effectExtent l="19050" t="0" r="2540" b="0"/>
+            <wp:docPr id="14" name="图片 14"/>
+            <wp:cNvGraphicFramePr>
+              <a:graphicFrameLocks xmlns:a="http://schemas.openxmlformats.org/drawingml/2006/main" noChangeAspect="1"/>
+            </wp:cNvGraphicFramePr>
+            <a:graphic xmlns:a="http://schemas.openxmlformats.org/drawingml/2006/main">
+              <a:graphicData uri="http://schemas.openxmlformats.org/drawingml/2006/picture">
+                <pic:pic xmlns:pic="http://schemas.openxmlformats.org/drawingml/2006/picture">
+                  <pic:nvPicPr>
+                    <pic:cNvPr id="0" name="Picture 14"/>
+                    <pic:cNvPicPr>
+                      <a:picLocks noChangeAspect="1" noChangeArrowheads="1"/>
+                    </pic:cNvPicPr>
+                  </pic:nvPicPr>
+                  <pic:blipFill>
+                    <a:blip r:embed="rId8"/>
+                    <a:srcRect/>
+                    <a:stretch>
+                      <a:fillRect/>
+                    </a:stretch>
+                  </pic:blipFill>
+                  <pic:spPr bwMode="auto">
+                    <a:xfrm>
+                      <a:off x="0" y="0"/>
+                      <a:ext cx="5274310" cy="2576725"/>
+                    </a:xfrm>
+                    <a:prstGeom prst="rect">
+                      <a:avLst/>
+                    </a:prstGeom>
+                    <a:noFill/>
+                    <a:ln w="9525">
+                      <a:noFill/>
+                      <a:miter lim="800000"/>
+                      <a:headEnd/>
+                      <a:tailEnd/>
+                    </a:ln>
+                  </pic:spPr>
+                </pic:pic>
+              </a:graphicData>
+            </a:graphic>
+          </wp:inline>
+        </w:drawing>
+      </w:r>
+    </w:p>
+    <w:p>
+      <w:pPr>
+        <w:spacing w:line="220" w:lineRule="atLeast"/>
+        <w:rPr>
+          <w:rFonts w:hint="eastAsia"/>
+        </w:rPr>
+      </w:pPr>
+      <w:r>
+        <w:rPr>
+          <w:rFonts w:hint="eastAsia"/>
+        </w:rPr>
+        <w:t xml:space="preserve">test mode </w:t>
+      </w:r>
+      <w:r>
+        <w:t>–</w:t>
+      </w:r>
+      <w:r>
+        <w:rPr>
+          <w:rFonts w:hint="eastAsia"/>
+        </w:rPr>
+        <w:t xml:space="preserve"> erase </w:t>
+      </w:r>
+    </w:p>
+    <w:p>
+      <w:pPr>
+        <w:spacing w:line="220" w:lineRule="atLeast"/>
+        <w:rPr>
+          <w:rFonts w:hint="eastAsia"/>
+        </w:rPr>
+      </w:pPr>
+      <w:r>
+        <w:rPr>
+          <w:noProof/>
+        </w:rPr>
+        <w:lastRenderedPageBreak/>
+        <w:drawing>
+          <wp:inline distT="0" distB="0" distL="0" distR="0">
+            <wp:extent cx="5274310" cy="2547555"/>
+            <wp:effectExtent l="19050" t="0" r="2540" b="0"/>
+            <wp:docPr id="17" name="图片 17"/>
+            <wp:cNvGraphicFramePr>
+              <a:graphicFrameLocks xmlns:a="http://schemas.openxmlformats.org/drawingml/2006/main" noChangeAspect="1"/>
+            </wp:cNvGraphicFramePr>
+            <a:graphic xmlns:a="http://schemas.openxmlformats.org/drawingml/2006/main">
+              <a:graphicData uri="http://schemas.openxmlformats.org/drawingml/2006/picture">
+                <pic:pic xmlns:pic="http://schemas.openxmlformats.org/drawingml/2006/picture">
+                  <pic:nvPicPr>
+                    <pic:cNvPr id="0" name="Picture 17"/>
+                    <pic:cNvPicPr>
+                      <a:picLocks noChangeAspect="1" noChangeArrowheads="1"/>
+                    </pic:cNvPicPr>
+                  </pic:nvPicPr>
+                  <pic:blipFill>
+                    <a:blip r:embed="rId9"/>
+                    <a:srcRect/>
+                    <a:stretch>
+                      <a:fillRect/>
+                    </a:stretch>
+                  </pic:blipFill>
+                  <pic:spPr bwMode="auto">
+                    <a:xfrm>
+                      <a:off x="0" y="0"/>
+                      <a:ext cx="5274310" cy="2547555"/>
+                    </a:xfrm>
+                    <a:prstGeom prst="rect">
+                      <a:avLst/>
+                    </a:prstGeom>
+                    <a:noFill/>
+                    <a:ln w="9525">
+                      <a:noFill/>
+                      <a:miter lim="800000"/>
+                      <a:headEnd/>
+                      <a:tailEnd/>
+                    </a:ln>
+                  </pic:spPr>
+                </pic:pic>
+              </a:graphicData>
+            </a:graphic>
+          </wp:inline>
+        </w:drawing>
+      </w:r>
+    </w:p>
+    <w:p>
+      <w:pPr>
+        <w:spacing w:line="220" w:lineRule="atLeast"/>
+        <w:rPr>
+          <w:rFonts w:hint="eastAsia"/>
+        </w:rPr>
+      </w:pPr>
+      <w:r>
+        <w:rPr>
+          <w:noProof/>
+        </w:rPr>
+        <w:drawing>
+          <wp:inline distT="0" distB="0" distL="0" distR="0">
+            <wp:extent cx="5274310" cy="2535726"/>
+            <wp:effectExtent l="19050" t="0" r="2540" b="0"/>
+            <wp:docPr id="20" name="图片 20"/>
+            <wp:cNvGraphicFramePr>
+              <a:graphicFrameLocks xmlns:a="http://schemas.openxmlformats.org/drawingml/2006/main" noChangeAspect="1"/>
+            </wp:cNvGraphicFramePr>
+            <a:graphic xmlns:a="http://schemas.openxmlformats.org/drawingml/2006/main">
+              <a:graphicData uri="http://schemas.openxmlformats.org/drawingml/2006/picture">
+                <pic:pic xmlns:pic="http://schemas.openxmlformats.org/drawingml/2006/picture">
+                  <pic:nvPicPr>
+                    <pic:cNvPr id="0" name="Picture 20"/>
+                    <pic:cNvPicPr>
+                      <a:picLocks noChangeAspect="1" noChangeArrowheads="1"/>
+                    </pic:cNvPicPr>
+                  </pic:nvPicPr>
+                  <pic:blipFill>
+                    <a:blip r:embed="rId10"/>
+                    <a:srcRect/>
+                    <a:stretch>
+                      <a:fillRect/>
+                    </a:stretch>
+                  </pic:blipFill>
+                  <pic:spPr bwMode="auto">
+                    <a:xfrm>
+                      <a:off x="0" y="0"/>
+                      <a:ext cx="5274310" cy="2535726"/>
+                    </a:xfrm>
+                    <a:prstGeom prst="rect">
+                      <a:avLst/>
+                    </a:prstGeom>
+                    <a:noFill/>
+                    <a:ln w="9525">
+                      <a:noFill/>
+                      <a:miter lim="800000"/>
+                      <a:headEnd/>
+                      <a:tailEnd/>
+                    </a:ln>
+                  </pic:spPr>
+                </pic:pic>
+              </a:graphicData>
+            </a:graphic>
+          </wp:inline>
+        </w:drawing>
+      </w:r>
+    </w:p>
+    <w:p>
+      <w:pPr>
+        <w:spacing w:line="220" w:lineRule="atLeast"/>
+        <w:rPr>
+          <w:rFonts w:hint="eastAsia"/>
+        </w:rPr>
+      </w:pPr>
+      <w:r>
+        <w:rPr>
+          <w:rFonts w:hint="eastAsia"/>
+        </w:rPr>
+        <w:t xml:space="preserve">test mode </w:t>
+      </w:r>
+      <w:r>
+        <w:t>–</w:t>
+      </w:r>
+      <w:r>
+        <w:rPr>
+          <w:rFonts w:hint="eastAsia"/>
+        </w:rPr>
+        <w:t xml:space="preserve"> program</w:t>
+      </w:r>
+    </w:p>
+    <w:p>
+      <w:pPr>
+        <w:spacing w:line="220" w:lineRule="atLeast"/>
+        <w:rPr>
+          <w:rFonts w:hint="eastAsia"/>
+        </w:rPr>
+      </w:pPr>
+      <w:r>
+        <w:rPr>
+          <w:rFonts w:hint="eastAsia"/>
+          <w:noProof/>
+        </w:rPr>
+        <w:drawing>
+          <wp:inline distT="0" distB="0" distL="0" distR="0">
+            <wp:extent cx="5274310" cy="2528381"/>
+            <wp:effectExtent l="19050" t="0" r="2540" b="0"/>
+            <wp:docPr id="23" name="图片 23"/>
+            <wp:cNvGraphicFramePr>
+              <a:graphicFrameLocks xmlns:a="http://schemas.openxmlformats.org/drawingml/2006/main" noChangeAspect="1"/>
+            </wp:cNvGraphicFramePr>
+            <a:graphic xmlns:a="http://schemas.openxmlformats.org/drawingml/2006/main">
+              <a:graphicData uri="http://schemas.openxmlformats.org/drawingml/2006/picture">
+                <pic:pic xmlns:pic="http://schemas.openxmlformats.org/drawingml/2006/picture">
+                  <pic:nvPicPr>
+                    <pic:cNvPr id="0" name="Picture 23"/>
+                    <pic:cNvPicPr>
+                      <a:picLocks noChangeAspect="1" noChangeArrowheads="1"/>
+                    </pic:cNvPicPr>
+                  </pic:nvPicPr>
+                  <pic:blipFill>
+                    <a:blip r:embed="rId11"/>
+                    <a:srcRect/>
+                    <a:stretch>
+                      <a:fillRect/>
+                    </a:stretch>
+                  </pic:blipFill>
+                  <pic:spPr bwMode="auto">
+                    <a:xfrm>
+                      <a:off x="0" y="0"/>
+                      <a:ext cx="5274310" cy="2528381"/>
+                    </a:xfrm>
+                    <a:prstGeom prst="rect">
+                      <a:avLst/>
+                    </a:prstGeom>
+                    <a:noFill/>
+                    <a:ln w="9525">
+                      <a:noFill/>
+                      <a:miter lim="800000"/>
+                      <a:headEnd/>
+                      <a:tailEnd/>
+                    </a:ln>
+                  </pic:spPr>
+                </pic:pic>
+              </a:graphicData>
+            </a:graphic>
+          </wp:inline>
+        </w:drawing>
+      </w:r>
+    </w:p>
+    <w:p>
+      <w:pPr>
+        <w:spacing w:line="220" w:lineRule="atLeast"/>
+        <w:rPr>
+          <w:rFonts w:hint="eastAsia"/>
+        </w:rPr>
+      </w:pPr>
+      <w:r>
+        <w:rPr>
+          <w:rFonts w:hint="eastAsia"/>
+          <w:noProof/>
+        </w:rPr>
+        <w:lastRenderedPageBreak/>
+        <w:drawing>
+          <wp:inline distT="0" distB="0" distL="0" distR="0">
+            <wp:extent cx="5274310" cy="2540379"/>
+            <wp:effectExtent l="19050" t="0" r="2540" b="0"/>
+            <wp:docPr id="26" name="图片 26"/>
+            <wp:cNvGraphicFramePr>
+              <a:graphicFrameLocks xmlns:a="http://schemas.openxmlformats.org/drawingml/2006/main" noChangeAspect="1"/>
+            </wp:cNvGraphicFramePr>
+            <a:graphic xmlns:a="http://schemas.openxmlformats.org/drawingml/2006/main">
+              <a:graphicData uri="http://schemas.openxmlformats.org/drawingml/2006/picture">
+                <pic:pic xmlns:pic="http://schemas.openxmlformats.org/drawingml/2006/picture">
+                  <pic:nvPicPr>
+                    <pic:cNvPr id="0" name="Picture 26"/>
+                    <pic:cNvPicPr>
+                      <a:picLocks noChangeAspect="1" noChangeArrowheads="1"/>
+                    </pic:cNvPicPr>
+                  </pic:nvPicPr>
+                  <pic:blipFill>
+                    <a:blip r:embed="rId12"/>
+                    <a:srcRect/>
+                    <a:stretch>
+                      <a:fillRect/>
+                    </a:stretch>
+                  </pic:blipFill>
+                  <pic:spPr bwMode="auto">
+                    <a:xfrm>
+                      <a:off x="0" y="0"/>
+                      <a:ext cx="5274310" cy="2540379"/>
+                    </a:xfrm>
+                    <a:prstGeom prst="rect">
+                      <a:avLst/>
+                    </a:prstGeom>
+                    <a:noFill/>
+                    <a:ln w="9525">
+                      <a:noFill/>
+                      <a:miter lim="800000"/>
+                      <a:headEnd/>
+                      <a:tailEnd/>
+                    </a:ln>
+                  </pic:spPr>
+                </pic:pic>
+              </a:graphicData>
+            </a:graphic>
+          </wp:inline>
+        </w:drawing>
+      </w:r>
+    </w:p>
+    <w:p>
+      <w:pPr>
+        <w:spacing w:line="220" w:lineRule="atLeast"/>
+        <w:rPr>
+          <w:rFonts w:hint="eastAsia"/>
+        </w:rPr>
+      </w:pPr>
+      <w:r>
+        <w:rPr>
+          <w:rFonts w:hint="eastAsia"/>
+          <w:noProof/>
+        </w:rPr>
+        <w:drawing>
+          <wp:inline distT="0" distB="0" distL="0" distR="0">
+            <wp:extent cx="5274310" cy="2559876"/>
+            <wp:effectExtent l="19050" t="0" r="2540" b="0"/>
+            <wp:docPr id="29" name="图片 29"/>
+            <wp:cNvGraphicFramePr>
+              <a:graphicFrameLocks xmlns:a="http://schemas.openxmlformats.org/drawingml/2006/main" noChangeAspect="1"/>
+            </wp:cNvGraphicFramePr>
+            <a:graphic xmlns:a="http://schemas.openxmlformats.org/drawingml/2006/main">
+              <a:graphicData uri="http://schemas.openxmlformats.org/drawingml/2006/picture">
+                <pic:pic xmlns:pic="http://schemas.openxmlformats.org/drawingml/2006/picture">
+                  <pic:nvPicPr>
+                    <pic:cNvPr id="0" name="Picture 29"/>
+                    <pic:cNvPicPr>
+                      <a:picLocks noChangeAspect="1" noChangeArrowheads="1"/>
+                    </pic:cNvPicPr>
+                  </pic:nvPicPr>
+                  <pic:blipFill>
+                    <a:blip r:embed="rId13"/>
+                    <a:srcRect/>
+                    <a:stretch>
+                      <a:fillRect/>
+                    </a:stretch>
+                  </pic:blipFill>
+                  <pic:spPr bwMode="auto">
+                    <a:xfrm>
+                      <a:off x="0" y="0"/>
+                      <a:ext cx="5274310" cy="2559876"/>
+                    </a:xfrm>
+                    <a:prstGeom prst="rect">
+                      <a:avLst/>
+                    </a:prstGeom>
+                    <a:noFill/>
+                    <a:ln w="9525">
+                      <a:noFill/>
+                      <a:miter lim="800000"/>
+                      <a:headEnd/>
+                      <a:tailEnd/>
+                    </a:ln>
+                  </pic:spPr>
+                </pic:pic>
+              </a:graphicData>
+            </a:graphic>
+          </wp:inline>
+        </w:drawing>
+      </w:r>
+    </w:p>
+    <w:p>
+      <w:pPr>
+        <w:spacing w:line="220" w:lineRule="atLeast"/>
+        <w:rPr>
+          <w:rFonts w:hint="eastAsia"/>
+          <w:b/>
+          <w:color w:val="FF0000"/>
+        </w:rPr>
+      </w:pPr>
+      <w:r>
+        <w:rPr>
+          <w:rFonts w:hint="eastAsia"/>
+          <w:b/>
+          <w:color w:val="FF0000"/>
+        </w:rPr>
+        <w:t>问题：</w:t>
+      </w:r>
+      <w:r>
+        <w:rPr>
+          <w:rFonts w:hint="eastAsia"/>
+          <w:b/>
+          <w:color w:val="FF0000"/>
         </w:rPr>
         <w:t xml:space="preserve">clk </w:t>
       </w:r>
       <w:r>
         <w:rPr>
           <w:rFonts w:hint="eastAsia"/>
-        </w:rPr>
-        <w:t>信号没采集到，</w:t>
-      </w:r>
+          <w:b/>
+          <w:color w:val="FF0000"/>
+        </w:rPr>
+        <w:t>信号没有，</w:t>
+      </w:r>
+    </w:p>
+    <w:p>
+      <w:pPr>
+        <w:spacing w:line="220" w:lineRule="atLeast"/>
+      </w:pPr>
+    </w:p>
+    <w:p>
+      <w:pPr>
+        <w:spacing w:line="220" w:lineRule="atLeast"/>
+      </w:pPr>
+    </w:p>
+    <w:p>
+      <w:pPr>
+        <w:spacing w:line="220" w:lineRule="atLeast"/>
+      </w:pPr>
+      <w:r>
+        <w:rPr>
+          <w:rFonts w:hint="eastAsia"/>
+        </w:rPr>
+        <w:t>read timing</w:t>
+      </w:r>
+    </w:p>
+    <w:p>
+      <w:pPr>
+        <w:spacing w:line="220" w:lineRule="atLeast"/>
+        <w:rPr>
+          <w:rFonts w:hint="eastAsia"/>
+        </w:rPr>
+      </w:pPr>
+      <w:r>
+        <w:rPr>
+          <w:noProof/>
+        </w:rPr>
+        <w:lastRenderedPageBreak/>
+        <w:drawing>
+          <wp:inline distT="0" distB="0" distL="0" distR="0">
+            <wp:extent cx="5274310" cy="2540022"/>
+            <wp:effectExtent l="19050" t="0" r="2540" b="0"/>
+            <wp:docPr id="3" name="图片 2"/>
+            <wp:cNvGraphicFramePr>
+              <a:graphicFrameLocks xmlns:a="http://schemas.openxmlformats.org/drawingml/2006/main" noChangeAspect="1"/>
+            </wp:cNvGraphicFramePr>
+            <a:graphic xmlns:a="http://schemas.openxmlformats.org/drawingml/2006/main">
+              <a:graphicData uri="http://schemas.openxmlformats.org/drawingml/2006/picture">
+                <pic:pic xmlns:pic="http://schemas.openxmlformats.org/drawingml/2006/picture">
+                  <pic:nvPicPr>
+                    <pic:cNvPr id="0" name="Picture 2"/>
+                    <pic:cNvPicPr>
+                      <a:picLocks noChangeAspect="1" noChangeArrowheads="1"/>
+                    </pic:cNvPicPr>
+                  </pic:nvPicPr>
+                  <pic:blipFill>
+                    <a:blip r:embed="rId14"/>
+                    <a:srcRect/>
+                    <a:stretch>
+                      <a:fillRect/>
+                    </a:stretch>
+                  </pic:blipFill>
+                  <pic:spPr bwMode="auto">
+                    <a:xfrm>
+                      <a:off x="0" y="0"/>
+                      <a:ext cx="5274310" cy="2540022"/>
+                    </a:xfrm>
+                    <a:prstGeom prst="rect">
+                      <a:avLst/>
+                    </a:prstGeom>
+                    <a:noFill/>
+                    <a:ln w="9525">
+                      <a:noFill/>
+                      <a:miter lim="800000"/>
+                      <a:headEnd/>
+                      <a:tailEnd/>
+                    </a:ln>
+                  </pic:spPr>
+                </pic:pic>
+              </a:graphicData>
+            </a:graphic>
+          </wp:inline>
+        </w:drawing>
+      </w:r>
+    </w:p>
+    <w:p>
+      <w:pPr>
+        <w:spacing w:line="220" w:lineRule="atLeast"/>
+      </w:pPr>
+      <w:r>
+        <w:rPr>
+          <w:noProof/>
+        </w:rPr>
+        <w:drawing>
+          <wp:inline distT="0" distB="0" distL="0" distR="0">
+            <wp:extent cx="5274310" cy="2552242"/>
+            <wp:effectExtent l="19050" t="0" r="2540" b="0"/>
+            <wp:docPr id="5" name="图片 5"/>
+            <wp:cNvGraphicFramePr>
+              <a:graphicFrameLocks xmlns:a="http://schemas.openxmlformats.org/drawingml/2006/main" noChangeAspect="1"/>
+            </wp:cNvGraphicFramePr>
+            <a:graphic xmlns:a="http://schemas.openxmlformats.org/drawingml/2006/main">
+              <a:graphicData uri="http://schemas.openxmlformats.org/drawingml/2006/picture">
+                <pic:pic xmlns:pic="http://schemas.openxmlformats.org/drawingml/2006/picture">
+                  <pic:nvPicPr>
+                    <pic:cNvPr id="0" name="Picture 5"/>
+                    <pic:cNvPicPr>
+                      <a:picLocks noChangeAspect="1" noChangeArrowheads="1"/>
+                    </pic:cNvPicPr>
+                  </pic:nvPicPr>
+                  <pic:blipFill>
+                    <a:blip r:embed="rId15"/>
+                    <a:srcRect/>
+                    <a:stretch>
+                      <a:fillRect/>
+                    </a:stretch>
+                  </pic:blipFill>
+                  <pic:spPr bwMode="auto">
+                    <a:xfrm>
+                      <a:off x="0" y="0"/>
+                      <a:ext cx="5274310" cy="2552242"/>
+                    </a:xfrm>
+                    <a:prstGeom prst="rect">
+                      <a:avLst/>
+                    </a:prstGeom>
+                    <a:noFill/>
+                    <a:ln w="9525">
+                      <a:noFill/>
+                      <a:miter lim="800000"/>
+                      <a:headEnd/>
+                      <a:tailEnd/>
+                    </a:ln>
+                  </pic:spPr>
+                </pic:pic>
+              </a:graphicData>
+            </a:graphic>
+          </wp:inline>
+        </w:drawing>
+      </w:r>
+    </w:p>
+    <w:p>
+      <w:pPr>
+        <w:spacing w:line="220" w:lineRule="atLeast"/>
+      </w:pPr>
     </w:p>
     <w:sectPr>
       <w:pgSz w:w="11906" w:h="16838"/>

</xml_diff>